<commit_message>
tests verplaatst, codegen globaldef
</commit_message>
<xml_diff>
--- a/Planning.docx
+++ b/Planning.docx
@@ -42,62 +42,6 @@
         <w:rPr>
           <w:lang w:val="nl-NL"/>
         </w:rPr>
-        <w:t>Woensdag</w:t>
-      </w:r>
-    </w:p>
-    <w:p>
-      <w:pPr>
-        <w:pStyle w:val="ListParagraph"/>
-        <w:numPr>
-          <w:ilvl w:val="0"/>
-          <w:numId w:val="1"/>
-        </w:numPr>
-        <w:rPr>
-          <w:lang w:val="nl-NL"/>
-        </w:rPr>
-      </w:pPr>
-      <w:r>
-        <w:rPr>
-          <w:lang w:val="nl-NL"/>
-        </w:rPr>
-        <w:t>Aynel les 13:00 – 15:00</w:t>
-      </w:r>
-    </w:p>
-    <w:p>
-      <w:pPr>
-        <w:pStyle w:val="ListParagraph"/>
-        <w:numPr>
-          <w:ilvl w:val="0"/>
-          <w:numId w:val="1"/>
-        </w:numPr>
-        <w:rPr>
-          <w:lang w:val="nl-NL"/>
-        </w:rPr>
-      </w:pPr>
-      <w:r>
-        <w:rPr>
-          <w:lang w:val="nl-NL"/>
-        </w:rPr>
-        <w:t>Milestone 14 + 15</w:t>
-      </w:r>
-    </w:p>
-    <w:p>
-      <w:pPr>
-        <w:rPr>
-          <w:lang w:val="nl-NL"/>
-        </w:rPr>
-      </w:pPr>
-    </w:p>
-    <w:p>
-      <w:pPr>
-        <w:rPr>
-          <w:lang w:val="nl-NL"/>
-        </w:rPr>
-      </w:pPr>
-      <w:r>
-        <w:rPr>
-          <w:lang w:val="nl-NL"/>
-        </w:rPr>
         <w:t>Donderdag</w:t>
       </w:r>
     </w:p>
@@ -130,49 +74,19 @@
           <w:lang w:val="nl-NL"/>
         </w:rPr>
       </w:pPr>
-      <w:r>
-        <w:rPr>
-          <w:lang w:val="nl-NL"/>
-        </w:rPr>
-        <w:t>Milestone 14 + 15</w:t>
-      </w:r>
-    </w:p>
-    <w:p>
-      <w:pPr>
-        <w:rPr>
-          <w:lang w:val="nl-NL"/>
-        </w:rPr>
-      </w:pPr>
-    </w:p>
-    <w:p>
-      <w:pPr>
-        <w:rPr>
-          <w:lang w:val="nl-NL"/>
-        </w:rPr>
-      </w:pPr>
-      <w:r>
-        <w:rPr>
-          <w:lang w:val="nl-NL"/>
-        </w:rPr>
-        <w:t>Vrijdag</w:t>
-      </w:r>
-    </w:p>
-    <w:p>
-      <w:pPr>
-        <w:pStyle w:val="ListParagraph"/>
-        <w:numPr>
-          <w:ilvl w:val="0"/>
-          <w:numId w:val="1"/>
-        </w:numPr>
-        <w:rPr>
-          <w:lang w:val="nl-NL"/>
-        </w:rPr>
-      </w:pPr>
-      <w:r>
-        <w:rPr>
-          <w:lang w:val="nl-NL"/>
-        </w:rPr>
-        <w:t>Milestone 14 + 15</w:t>
+      <w:proofErr w:type="spellStart"/>
+      <w:r>
+        <w:rPr>
+          <w:lang w:val="nl-NL"/>
+        </w:rPr>
+        <w:t>Aynel</w:t>
+      </w:r>
+      <w:proofErr w:type="spellEnd"/>
+      <w:r>
+        <w:rPr>
+          <w:lang w:val="nl-NL"/>
+        </w:rPr>
+        <w:t xml:space="preserve"> les 09:00 – 15:00</w:t>
       </w:r>
     </w:p>
     <w:p>
@@ -205,7 +119,21 @@
         <w:rPr>
           <w:lang w:val="nl-NL"/>
         </w:rPr>
-        <w:t>- Aynel werken 10:00 – 19:00</w:t>
+        <w:t xml:space="preserve">- </w:t>
+      </w:r>
+      <w:proofErr w:type="spellStart"/>
+      <w:r>
+        <w:rPr>
+          <w:lang w:val="nl-NL"/>
+        </w:rPr>
+        <w:t>Aynel</w:t>
+      </w:r>
+      <w:proofErr w:type="spellEnd"/>
+      <w:r>
+        <w:rPr>
+          <w:lang w:val="nl-NL"/>
+        </w:rPr>
+        <w:t xml:space="preserve"> werken 10:00 – 19:00</w:t>
       </w:r>
     </w:p>
     <w:p>
@@ -307,12 +235,39 @@
         <w:rPr>
           <w:lang w:val="nl-NL"/>
         </w:rPr>
-        <w:t>- demo folder + codegen folder</w:t>
-      </w:r>
-    </w:p>
-    <w:p>
-      <w:r>
-        <w:t>alles behalve rename identifiers</w:t>
+        <w:t xml:space="preserve">- demo folder + </w:t>
+      </w:r>
+      <w:proofErr w:type="spellStart"/>
+      <w:r>
+        <w:rPr>
+          <w:lang w:val="nl-NL"/>
+        </w:rPr>
+        <w:t>codegen</w:t>
+      </w:r>
+      <w:proofErr w:type="spellEnd"/>
+      <w:r>
+        <w:rPr>
+          <w:lang w:val="nl-NL"/>
+        </w:rPr>
+        <w:t xml:space="preserve"> folder</w:t>
+      </w:r>
+    </w:p>
+    <w:p>
+      <w:proofErr w:type="spellStart"/>
+      <w:r>
+        <w:t>alles</w:t>
+      </w:r>
+      <w:proofErr w:type="spellEnd"/>
+      <w:r>
+        <w:t xml:space="preserve"> </w:t>
+      </w:r>
+      <w:proofErr w:type="spellStart"/>
+      <w:r>
+        <w:t>behalve</w:t>
+      </w:r>
+      <w:proofErr w:type="spellEnd"/>
+      <w:r>
+        <w:t xml:space="preserve"> rename identifiers</w:t>
       </w:r>
     </w:p>
     <w:p/>
@@ -327,9 +282,11 @@
       </w:r>
     </w:p>
     <w:p>
+      <w:proofErr w:type="spellStart"/>
       <w:r>
         <w:t>mytypes.h</w:t>
       </w:r>
+      <w:proofErr w:type="spellEnd"/>
     </w:p>
     <w:p/>
     <w:p>
@@ -338,20 +295,48 @@
       </w:r>
     </w:p>
     <w:p>
-      <w:r>
-        <w:t>print.c, print.h</w:t>
-      </w:r>
+      <w:proofErr w:type="spellStart"/>
+      <w:r>
+        <w:t>print.c</w:t>
+      </w:r>
+      <w:proofErr w:type="spellEnd"/>
+      <w:r>
+        <w:t xml:space="preserve">, </w:t>
+      </w:r>
+      <w:proofErr w:type="spellStart"/>
+      <w:r>
+        <w:t>print.h</w:t>
+      </w:r>
+      <w:proofErr w:type="spellEnd"/>
     </w:p>
     <w:p/>
     <w:p>
       <w:r>
-        <w:t>- scanparse folder:</w:t>
-      </w:r>
-    </w:p>
-    <w:p>
-      <w:r>
-        <w:t>civic.l, civic.y</w:t>
-      </w:r>
+        <w:t xml:space="preserve">- </w:t>
+      </w:r>
+      <w:proofErr w:type="spellStart"/>
+      <w:r>
+        <w:t>scanparse</w:t>
+      </w:r>
+      <w:proofErr w:type="spellEnd"/>
+      <w:r>
+        <w:t xml:space="preserve"> folder:</w:t>
+      </w:r>
+    </w:p>
+    <w:p>
+      <w:proofErr w:type="spellStart"/>
+      <w:r>
+        <w:t>civic.l</w:t>
+      </w:r>
+      <w:proofErr w:type="spellEnd"/>
+      <w:r>
+        <w:t xml:space="preserve">, </w:t>
+      </w:r>
+      <w:proofErr w:type="spellStart"/>
+      <w:r>
+        <w:t>civic.y</w:t>
+      </w:r>
+      <w:proofErr w:type="spellEnd"/>
     </w:p>
     <w:p/>
     <w:p>
@@ -373,31 +358,47 @@
           <w:lang w:val="nl-NL"/>
         </w:rPr>
       </w:pPr>
+      <w:proofErr w:type="spellStart"/>
       <w:r>
         <w:rPr>
           <w:lang w:val="nl-NL"/>
         </w:rPr>
         <w:t>Makefile.Targets</w:t>
       </w:r>
-    </w:p>
-    <w:p>
-      <w:pPr>
-        <w:rPr>
-          <w:lang w:val="nl-NL"/>
-        </w:rPr>
-      </w:pPr>
-    </w:p>
-    <w:p>
-      <w:pPr>
-        <w:rPr>
-          <w:lang w:val="nl-NL"/>
-        </w:rPr>
-      </w:pPr>
-      <w:r>
-        <w:rPr>
-          <w:lang w:val="nl-NL"/>
-        </w:rPr>
-        <w:t>- testOUD folder:</w:t>
+      <w:proofErr w:type="spellEnd"/>
+    </w:p>
+    <w:p>
+      <w:pPr>
+        <w:rPr>
+          <w:lang w:val="nl-NL"/>
+        </w:rPr>
+      </w:pPr>
+    </w:p>
+    <w:p>
+      <w:pPr>
+        <w:rPr>
+          <w:lang w:val="nl-NL"/>
+        </w:rPr>
+      </w:pPr>
+      <w:r>
+        <w:rPr>
+          <w:lang w:val="nl-NL"/>
+        </w:rPr>
+        <w:t xml:space="preserve">- </w:t>
+      </w:r>
+      <w:proofErr w:type="spellStart"/>
+      <w:r>
+        <w:rPr>
+          <w:lang w:val="nl-NL"/>
+        </w:rPr>
+        <w:t>testOUD</w:t>
+      </w:r>
+      <w:proofErr w:type="spellEnd"/>
+      <w:r>
+        <w:rPr>
+          <w:lang w:val="nl-NL"/>
+        </w:rPr>
+        <w:t xml:space="preserve"> folder:</w:t>
       </w:r>
     </w:p>
     <w:p>
@@ -430,6 +431,41 @@
     <w:p>
       <w:pPr>
         <w:rPr>
+          <w:lang w:val="nl-NL"/>
+        </w:rPr>
+      </w:pPr>
+    </w:p>
+    <w:p>
+      <w:pPr>
+        <w:rPr>
+          <w:lang w:val="nl-NL"/>
+        </w:rPr>
+      </w:pPr>
+    </w:p>
+    <w:p>
+      <w:pPr>
+        <w:rPr>
+          <w:lang w:val="nl-NL"/>
+        </w:rPr>
+      </w:pPr>
+    </w:p>
+    <w:p>
+      <w:pPr>
+        <w:rPr>
+          <w:lang w:val="nl-NL"/>
+        </w:rPr>
+      </w:pPr>
+    </w:p>
+    <w:p>
+      <w:pPr>
+        <w:rPr>
+          <w:lang w:val="nl-NL"/>
+        </w:rPr>
+      </w:pPr>
+    </w:p>
+    <w:p>
+      <w:pPr>
+        <w:rPr>
           <w:b/>
           <w:lang w:val="nl-NL"/>
         </w:rPr>
@@ -439,6 +475,7 @@
           <w:b/>
           <w:lang w:val="nl-NL"/>
         </w:rPr>
+        <w:lastRenderedPageBreak/>
         <w:t>TO DO:</w:t>
       </w:r>
     </w:p>
@@ -476,50 +513,14 @@
           <w:lang w:val="nl-NL"/>
         </w:rPr>
       </w:pPr>
-      <w:r>
-        <w:rPr>
-          <w:lang w:val="nl-NL"/>
-        </w:rPr>
-        <w:t>Store offset moet goed</w:t>
-      </w:r>
-    </w:p>
-    <w:p>
-      <w:pPr>
-        <w:pStyle w:val="ListParagraph"/>
-        <w:numPr>
-          <w:ilvl w:val="0"/>
-          <w:numId w:val="1"/>
-        </w:numPr>
-        <w:rPr>
-          <w:lang w:val="nl-NL"/>
-        </w:rPr>
-      </w:pPr>
-      <w:r>
-        <w:rPr>
-          <w:lang w:val="nl-NL"/>
-        </w:rPr>
-        <w:t>Globaldef</w:t>
-      </w:r>
-    </w:p>
-    <w:p>
-      <w:pPr>
-        <w:pStyle w:val="ListParagraph"/>
-        <w:numPr>
-          <w:ilvl w:val="0"/>
-          <w:numId w:val="1"/>
-        </w:numPr>
-        <w:rPr>
-          <w:lang w:val="nl-NL"/>
-        </w:rPr>
-      </w:pPr>
-      <w:r>
-        <w:rPr>
-          <w:lang w:val="nl-NL"/>
-        </w:rPr>
-        <w:t>Branch / labels mooi maken</w:t>
-      </w:r>
       <w:bookmarkStart w:id="0" w:name="_GoBack"/>
       <w:bookmarkEnd w:id="0"/>
+      <w:r>
+        <w:rPr>
+          <w:lang w:val="nl-NL"/>
+        </w:rPr>
+        <w:t>Store offset moet goed</w:t>
+      </w:r>
     </w:p>
     <w:p>
       <w:pPr>
@@ -548,7 +549,21 @@
         <w:rPr>
           <w:lang w:val="nl-NL"/>
         </w:rPr>
-        <w:t xml:space="preserve"> uberhaupt moet printen</w:t>
+        <w:t xml:space="preserve"> </w:t>
+      </w:r>
+      <w:proofErr w:type="spellStart"/>
+      <w:r>
+        <w:rPr>
+          <w:lang w:val="nl-NL"/>
+        </w:rPr>
+        <w:t>uberhaupt</w:t>
+      </w:r>
+      <w:proofErr w:type="spellEnd"/>
+      <w:r>
+        <w:rPr>
+          <w:lang w:val="nl-NL"/>
+        </w:rPr>
+        <w:t xml:space="preserve"> moet printen</w:t>
       </w:r>
     </w:p>
     <w:p>
@@ -586,59 +601,130 @@
           <w:lang w:val="nl-NL"/>
         </w:rPr>
       </w:pPr>
+      <w:proofErr w:type="spellStart"/>
       <w:r>
         <w:rPr>
           <w:lang w:val="nl-NL"/>
         </w:rPr>
         <w:t>Localfunctions</w:t>
       </w:r>
-    </w:p>
-    <w:p>
-      <w:pPr>
-        <w:pStyle w:val="ListParagraph"/>
-        <w:numPr>
-          <w:ilvl w:val="0"/>
-          <w:numId w:val="1"/>
-        </w:numPr>
-      </w:pPr>
-      <w:r>
-        <w:t>Function call stmts</w:t>
-      </w:r>
+      <w:proofErr w:type="spellEnd"/>
+    </w:p>
+    <w:p>
+      <w:pPr>
+        <w:pStyle w:val="ListParagraph"/>
+        <w:numPr>
+          <w:ilvl w:val="0"/>
+          <w:numId w:val="1"/>
+        </w:numPr>
+      </w:pPr>
+      <w:r>
+        <w:t xml:space="preserve">Function call </w:t>
+      </w:r>
+      <w:proofErr w:type="spellStart"/>
+      <w:r>
+        <w:t>stmts</w:t>
+      </w:r>
+      <w:proofErr w:type="spellEnd"/>
       <w:r>
         <w:t xml:space="preserve"> </w:t>
       </w:r>
       <w:r>
-        <w:t>&amp; Function call exprs</w:t>
-      </w:r>
-    </w:p>
-    <w:p>
-      <w:pPr>
-        <w:pStyle w:val="ListParagraph"/>
-        <w:numPr>
-          <w:ilvl w:val="0"/>
-          <w:numId w:val="1"/>
-        </w:numPr>
-      </w:pPr>
-      <w:r>
-        <w:t>Tern op testen</w:t>
-      </w:r>
-    </w:p>
-    <w:p>
-      <w:pPr>
-        <w:pStyle w:val="ListParagraph"/>
-        <w:numPr>
-          <w:ilvl w:val="0"/>
-          <w:numId w:val="1"/>
-        </w:numPr>
-        <w:rPr>
-          <w:lang w:val="nl-NL"/>
-        </w:rPr>
-      </w:pPr>
-      <w:r>
-        <w:rPr>
-          <w:lang w:val="nl-NL"/>
-        </w:rPr>
-        <w:t>Constant float / num – welke kunnen er uit?</w:t>
+        <w:t xml:space="preserve">&amp; Function call </w:t>
+      </w:r>
+      <w:proofErr w:type="spellStart"/>
+      <w:r>
+        <w:t>exprs</w:t>
+      </w:r>
+      <w:proofErr w:type="spellEnd"/>
+    </w:p>
+    <w:p>
+      <w:pPr>
+        <w:pStyle w:val="ListParagraph"/>
+        <w:numPr>
+          <w:ilvl w:val="0"/>
+          <w:numId w:val="1"/>
+        </w:numPr>
+        <w:rPr>
+          <w:lang w:val="nl-NL"/>
+        </w:rPr>
+      </w:pPr>
+      <w:proofErr w:type="spellStart"/>
+      <w:r>
+        <w:rPr>
+          <w:lang w:val="nl-NL"/>
+        </w:rPr>
+        <w:t>Branch</w:t>
+      </w:r>
+      <w:proofErr w:type="spellEnd"/>
+      <w:r>
+        <w:rPr>
+          <w:lang w:val="nl-NL"/>
+        </w:rPr>
+        <w:t xml:space="preserve"> / labels mooi maken</w:t>
+      </w:r>
+    </w:p>
+    <w:p>
+      <w:pPr>
+        <w:pStyle w:val="ListParagraph"/>
+        <w:numPr>
+          <w:ilvl w:val="0"/>
+          <w:numId w:val="1"/>
+        </w:numPr>
+      </w:pPr>
+      <w:r>
+        <w:t xml:space="preserve">Tern op </w:t>
+      </w:r>
+      <w:proofErr w:type="spellStart"/>
+      <w:r>
+        <w:t>testen</w:t>
+      </w:r>
+      <w:proofErr w:type="spellEnd"/>
+    </w:p>
+    <w:p>
+      <w:pPr>
+        <w:pStyle w:val="ListParagraph"/>
+        <w:numPr>
+          <w:ilvl w:val="0"/>
+          <w:numId w:val="1"/>
+        </w:numPr>
+        <w:rPr>
+          <w:lang w:val="nl-NL"/>
+        </w:rPr>
+      </w:pPr>
+      <w:r>
+        <w:rPr>
+          <w:lang w:val="nl-NL"/>
+        </w:rPr>
+        <w:t xml:space="preserve">Constant </w:t>
+      </w:r>
+      <w:proofErr w:type="spellStart"/>
+      <w:r>
+        <w:rPr>
+          <w:lang w:val="nl-NL"/>
+        </w:rPr>
+        <w:t>float</w:t>
+      </w:r>
+      <w:proofErr w:type="spellEnd"/>
+      <w:r>
+        <w:rPr>
+          <w:lang w:val="nl-NL"/>
+        </w:rPr>
+        <w:t xml:space="preserve"> / </w:t>
+      </w:r>
+      <w:proofErr w:type="spellStart"/>
+      <w:r>
+        <w:rPr>
+          <w:lang w:val="nl-NL"/>
+        </w:rPr>
+        <w:t>num</w:t>
+      </w:r>
+      <w:proofErr w:type="spellEnd"/>
+      <w:r>
+        <w:rPr>
+          <w:lang w:val="nl-NL"/>
+        </w:rPr>
+        <w:t xml:space="preserve"> – welke kunnen er uit?</w:t>
       </w:r>
     </w:p>
     <w:p>
@@ -710,7 +796,21 @@
         <w:rPr>
           <w:lang w:val="nl-NL"/>
         </w:rPr>
-        <w:t>Veranderende for loop stop waarde</w:t>
+        <w:t xml:space="preserve">Veranderende </w:t>
+      </w:r>
+      <w:proofErr w:type="spellStart"/>
+      <w:r>
+        <w:rPr>
+          <w:lang w:val="nl-NL"/>
+        </w:rPr>
+        <w:t>for</w:t>
+      </w:r>
+      <w:proofErr w:type="spellEnd"/>
+      <w:r>
+        <w:rPr>
+          <w:lang w:val="nl-NL"/>
+        </w:rPr>
+        <w:t xml:space="preserve"> loop stop waarde</w:t>
       </w:r>
     </w:p>
     <w:p>
@@ -741,6 +841,11 @@
     </w:p>
     <w:p>
       <w:pPr>
+        <w:pStyle w:val="ListParagraph"/>
+        <w:numPr>
+          <w:ilvl w:val="0"/>
+          <w:numId w:val="1"/>
+        </w:numPr>
         <w:rPr>
           <w:b/>
           <w:lang w:val="nl-NL"/>
@@ -751,6 +856,53 @@
           <w:b/>
           <w:lang w:val="nl-NL"/>
         </w:rPr>
+        <w:t xml:space="preserve">Tests: </w:t>
+      </w:r>
+      <w:proofErr w:type="spellStart"/>
+      <w:r>
+        <w:rPr>
+          <w:b/>
+          <w:lang w:val="nl-NL"/>
+        </w:rPr>
+        <w:t>stephenswat</w:t>
+      </w:r>
+      <w:proofErr w:type="spellEnd"/>
+      <w:r>
+        <w:rPr>
+          <w:b/>
+          <w:lang w:val="nl-NL"/>
+        </w:rPr>
+        <w:t>/</w:t>
+      </w:r>
+      <w:proofErr w:type="spellStart"/>
+      <w:r>
+        <w:rPr>
+          <w:b/>
+          <w:lang w:val="nl-NL"/>
+        </w:rPr>
+        <w:t>cocosnoot</w:t>
+      </w:r>
+      <w:proofErr w:type="spellEnd"/>
+      <w:r>
+        <w:rPr>
+          <w:b/>
+          <w:lang w:val="nl-NL"/>
+        </w:rPr>
+        <w:t xml:space="preserve"> (git)</w:t>
+      </w:r>
+    </w:p>
+    <w:p>
+      <w:pPr>
+        <w:rPr>
+          <w:b/>
+          <w:lang w:val="nl-NL"/>
+        </w:rPr>
+      </w:pPr>
+      <w:r>
+        <w:rPr>
+          <w:b/>
+          <w:lang w:val="nl-NL"/>
+        </w:rPr>
         <w:t>VERSLAG:</w:t>
       </w:r>
     </w:p>
@@ -825,12 +977,14 @@
           <w:lang w:val="nl-NL"/>
         </w:rPr>
       </w:pPr>
+      <w:proofErr w:type="spellStart"/>
       <w:r>
         <w:rPr>
           <w:lang w:val="nl-NL"/>
         </w:rPr>
         <w:t>Milestones</w:t>
       </w:r>
+      <w:proofErr w:type="spellEnd"/>
     </w:p>
     <w:p>
       <w:pPr>
@@ -891,24 +1045,68 @@
           <w:lang w:val="nl-NL"/>
         </w:rPr>
       </w:pPr>
-      <w:r>
-        <w:rPr>
-          <w:lang w:val="nl-NL"/>
-        </w:rPr>
-        <w:t>TRAVdo -&gt; TRAVopt</w:t>
-      </w:r>
-    </w:p>
-    <w:p>
-      <w:pPr>
-        <w:rPr>
-          <w:lang w:val="nl-NL"/>
-        </w:rPr>
-      </w:pPr>
-      <w:r>
-        <w:rPr>
-          <w:lang w:val="nl-NL"/>
-        </w:rPr>
-        <w:t>- Scopes van globaldec arrays? mag int [a, b] c; int [b,d] e;??</w:t>
+      <w:proofErr w:type="spellStart"/>
+      <w:r>
+        <w:rPr>
+          <w:lang w:val="nl-NL"/>
+        </w:rPr>
+        <w:t>TRAVdo</w:t>
+      </w:r>
+      <w:proofErr w:type="spellEnd"/>
+      <w:r>
+        <w:rPr>
+          <w:lang w:val="nl-NL"/>
+        </w:rPr>
+        <w:t xml:space="preserve"> -&gt; </w:t>
+      </w:r>
+      <w:proofErr w:type="spellStart"/>
+      <w:r>
+        <w:rPr>
+          <w:lang w:val="nl-NL"/>
+        </w:rPr>
+        <w:t>TRAVopt</w:t>
+      </w:r>
+      <w:proofErr w:type="spellEnd"/>
+    </w:p>
+    <w:p>
+      <w:pPr>
+        <w:rPr>
+          <w:lang w:val="nl-NL"/>
+        </w:rPr>
+      </w:pPr>
+      <w:r>
+        <w:rPr>
+          <w:lang w:val="nl-NL"/>
+        </w:rPr>
+        <w:t xml:space="preserve">- Scopes van </w:t>
+      </w:r>
+      <w:proofErr w:type="spellStart"/>
+      <w:r>
+        <w:rPr>
+          <w:lang w:val="nl-NL"/>
+        </w:rPr>
+        <w:t>globaldec</w:t>
+      </w:r>
+      <w:proofErr w:type="spellEnd"/>
+      <w:r>
+        <w:rPr>
+          <w:lang w:val="nl-NL"/>
+        </w:rPr>
+        <w:t xml:space="preserve"> arrays? mag int [a, b] c; int [</w:t>
+      </w:r>
+      <w:proofErr w:type="spellStart"/>
+      <w:r>
+        <w:rPr>
+          <w:lang w:val="nl-NL"/>
+        </w:rPr>
+        <w:t>b,d</w:t>
+      </w:r>
+      <w:proofErr w:type="spellEnd"/>
+      <w:r>
+        <w:rPr>
+          <w:lang w:val="nl-NL"/>
+        </w:rPr>
+        <w:t>] e;??</w:t>
       </w:r>
       <w:r>
         <w:rPr>
@@ -2140,7 +2338,7 @@
 </file>
 
 <file path=customXml/itemProps1.xml><?xml version="1.0" encoding="utf-8"?>
-<ds:datastoreItem xmlns:ds="http://schemas.openxmlformats.org/officeDocument/2006/customXml" ds:itemID="{F0F3AFBA-5FEB-C04B-83F0-8B3F9B737762}">
+<ds:datastoreItem xmlns:ds="http://schemas.openxmlformats.org/officeDocument/2006/customXml" ds:itemID="{2A2F8D54-FAAB-2042-8900-ED4DD8CF4F79}">
   <ds:schemaRefs>
     <ds:schemaRef ds:uri="http://schemas.openxmlformats.org/officeDocument/2006/bibliography"/>
   </ds:schemaRefs>

</xml_diff>

<commit_message>
laatste dingen, bezig met string printen sad times
</commit_message>
<xml_diff>
--- a/Planning.docx
+++ b/Planning.docx
@@ -74,19 +74,11 @@
           <w:lang w:val="nl-NL"/>
         </w:rPr>
       </w:pPr>
-      <w:proofErr w:type="spellStart"/>
-      <w:r>
-        <w:rPr>
-          <w:lang w:val="nl-NL"/>
-        </w:rPr>
-        <w:t>Aynel</w:t>
-      </w:r>
-      <w:proofErr w:type="spellEnd"/>
-      <w:r>
-        <w:rPr>
-          <w:lang w:val="nl-NL"/>
-        </w:rPr>
-        <w:t xml:space="preserve"> les 09:00 – 15:00</w:t>
+      <w:r>
+        <w:rPr>
+          <w:lang w:val="nl-NL"/>
+        </w:rPr>
+        <w:t>Aynel les 09:00 – 15:00</w:t>
       </w:r>
     </w:p>
     <w:p>
@@ -119,21 +111,7 @@
         <w:rPr>
           <w:lang w:val="nl-NL"/>
         </w:rPr>
-        <w:t xml:space="preserve">- </w:t>
-      </w:r>
-      <w:proofErr w:type="spellStart"/>
-      <w:r>
-        <w:rPr>
-          <w:lang w:val="nl-NL"/>
-        </w:rPr>
-        <w:t>Aynel</w:t>
-      </w:r>
-      <w:proofErr w:type="spellEnd"/>
-      <w:r>
-        <w:rPr>
-          <w:lang w:val="nl-NL"/>
-        </w:rPr>
-        <w:t xml:space="preserve"> werken 10:00 – 19:00</w:t>
+        <w:t>- Aynel werken 10:00 – 19:00</w:t>
       </w:r>
     </w:p>
     <w:p>
@@ -235,39 +213,12 @@
         <w:rPr>
           <w:lang w:val="nl-NL"/>
         </w:rPr>
-        <w:t xml:space="preserve">- demo folder + </w:t>
-      </w:r>
-      <w:proofErr w:type="spellStart"/>
-      <w:r>
-        <w:rPr>
-          <w:lang w:val="nl-NL"/>
-        </w:rPr>
-        <w:t>codegen</w:t>
-      </w:r>
-      <w:proofErr w:type="spellEnd"/>
-      <w:r>
-        <w:rPr>
-          <w:lang w:val="nl-NL"/>
-        </w:rPr>
-        <w:t xml:space="preserve"> folder</w:t>
-      </w:r>
-    </w:p>
-    <w:p>
-      <w:proofErr w:type="spellStart"/>
-      <w:r>
-        <w:t>alles</w:t>
-      </w:r>
-      <w:proofErr w:type="spellEnd"/>
-      <w:r>
-        <w:t xml:space="preserve"> </w:t>
-      </w:r>
-      <w:proofErr w:type="spellStart"/>
-      <w:r>
-        <w:t>behalve</w:t>
-      </w:r>
-      <w:proofErr w:type="spellEnd"/>
-      <w:r>
-        <w:t xml:space="preserve"> rename identifiers</w:t>
+        <w:t>- demo folder + codegen folder</w:t>
+      </w:r>
+    </w:p>
+    <w:p>
+      <w:r>
+        <w:t>alles behalve rename identifiers</w:t>
       </w:r>
     </w:p>
     <w:p/>
@@ -282,11 +233,9 @@
       </w:r>
     </w:p>
     <w:p>
-      <w:proofErr w:type="spellStart"/>
       <w:r>
         <w:t>mytypes.h</w:t>
       </w:r>
-      <w:proofErr w:type="spellEnd"/>
     </w:p>
     <w:p/>
     <w:p>
@@ -295,48 +244,20 @@
       </w:r>
     </w:p>
     <w:p>
-      <w:proofErr w:type="spellStart"/>
-      <w:r>
-        <w:t>print.c</w:t>
-      </w:r>
-      <w:proofErr w:type="spellEnd"/>
-      <w:r>
-        <w:t xml:space="preserve">, </w:t>
-      </w:r>
-      <w:proofErr w:type="spellStart"/>
-      <w:r>
-        <w:t>print.h</w:t>
-      </w:r>
-      <w:proofErr w:type="spellEnd"/>
+      <w:r>
+        <w:t>print.c, print.h</w:t>
+      </w:r>
     </w:p>
     <w:p/>
     <w:p>
       <w:r>
-        <w:t xml:space="preserve">- </w:t>
-      </w:r>
-      <w:proofErr w:type="spellStart"/>
-      <w:r>
-        <w:t>scanparse</w:t>
-      </w:r>
-      <w:proofErr w:type="spellEnd"/>
-      <w:r>
-        <w:t xml:space="preserve"> folder:</w:t>
-      </w:r>
-    </w:p>
-    <w:p>
-      <w:proofErr w:type="spellStart"/>
-      <w:r>
-        <w:t>civic.l</w:t>
-      </w:r>
-      <w:proofErr w:type="spellEnd"/>
-      <w:r>
-        <w:t xml:space="preserve">, </w:t>
-      </w:r>
-      <w:proofErr w:type="spellStart"/>
-      <w:r>
-        <w:t>civic.y</w:t>
-      </w:r>
-      <w:proofErr w:type="spellEnd"/>
+        <w:t>- scanparse folder:</w:t>
+      </w:r>
+    </w:p>
+    <w:p>
+      <w:r>
+        <w:t>civic.l, civic.y</w:t>
+      </w:r>
     </w:p>
     <w:p/>
     <w:p>
@@ -358,47 +279,31 @@
           <w:lang w:val="nl-NL"/>
         </w:rPr>
       </w:pPr>
-      <w:proofErr w:type="spellStart"/>
       <w:r>
         <w:rPr>
           <w:lang w:val="nl-NL"/>
         </w:rPr>
         <w:t>Makefile.Targets</w:t>
       </w:r>
-      <w:proofErr w:type="spellEnd"/>
-    </w:p>
-    <w:p>
-      <w:pPr>
-        <w:rPr>
-          <w:lang w:val="nl-NL"/>
-        </w:rPr>
-      </w:pPr>
-    </w:p>
-    <w:p>
-      <w:pPr>
-        <w:rPr>
-          <w:lang w:val="nl-NL"/>
-        </w:rPr>
-      </w:pPr>
-      <w:r>
-        <w:rPr>
-          <w:lang w:val="nl-NL"/>
-        </w:rPr>
-        <w:t xml:space="preserve">- </w:t>
-      </w:r>
-      <w:proofErr w:type="spellStart"/>
-      <w:r>
-        <w:rPr>
-          <w:lang w:val="nl-NL"/>
-        </w:rPr>
-        <w:t>testOUD</w:t>
-      </w:r>
-      <w:proofErr w:type="spellEnd"/>
-      <w:r>
-        <w:rPr>
-          <w:lang w:val="nl-NL"/>
-        </w:rPr>
-        <w:t xml:space="preserve"> folder:</w:t>
+    </w:p>
+    <w:p>
+      <w:pPr>
+        <w:rPr>
+          <w:lang w:val="nl-NL"/>
+        </w:rPr>
+      </w:pPr>
+    </w:p>
+    <w:p>
+      <w:pPr>
+        <w:rPr>
+          <w:lang w:val="nl-NL"/>
+        </w:rPr>
+      </w:pPr>
+      <w:r>
+        <w:rPr>
+          <w:lang w:val="nl-NL"/>
+        </w:rPr>
+        <w:t>- testOUD folder:</w:t>
       </w:r>
     </w:p>
     <w:p>
@@ -513,322 +418,330 @@
           <w:lang w:val="nl-NL"/>
         </w:rPr>
       </w:pPr>
+      <w:r>
+        <w:rPr>
+          <w:lang w:val="nl-NL"/>
+        </w:rPr>
+        <w:t>Store offset moet goed</w:t>
+      </w:r>
+    </w:p>
+    <w:p>
+      <w:pPr>
+        <w:pStyle w:val="ListParagraph"/>
+        <w:numPr>
+          <w:ilvl w:val="0"/>
+          <w:numId w:val="1"/>
+        </w:numPr>
+        <w:rPr>
+          <w:lang w:val="nl-NL"/>
+        </w:rPr>
+      </w:pPr>
+      <w:r>
+        <w:rPr>
+          <w:lang w:val="nl-NL"/>
+        </w:rPr>
+        <w:t>Offset</w:t>
+      </w:r>
+      <w:r>
+        <w:rPr>
+          <w:lang w:val="nl-NL"/>
+        </w:rPr>
+        <w:t xml:space="preserve"> 0</w:t>
+      </w:r>
+      <w:r>
+        <w:rPr>
+          <w:lang w:val="nl-NL"/>
+        </w:rPr>
+        <w:t xml:space="preserve"> uberhaupt moet printen</w:t>
+      </w:r>
+    </w:p>
+    <w:p>
+      <w:pPr>
+        <w:pStyle w:val="ListParagraph"/>
+        <w:numPr>
+          <w:ilvl w:val="0"/>
+          <w:numId w:val="1"/>
+        </w:numPr>
+        <w:rPr>
+          <w:lang w:val="nl-NL"/>
+        </w:rPr>
+      </w:pPr>
+      <w:r>
+        <w:rPr>
+          <w:lang w:val="nl-NL"/>
+        </w:rPr>
+        <w:t xml:space="preserve">Alle loops testen en </w:t>
+      </w:r>
+      <w:r>
+        <w:rPr>
+          <w:lang w:val="nl-NL"/>
+        </w:rPr>
+        <w:t>verbeteren</w:t>
+      </w:r>
+    </w:p>
+    <w:p>
+      <w:pPr>
+        <w:pStyle w:val="ListParagraph"/>
+        <w:numPr>
+          <w:ilvl w:val="0"/>
+          <w:numId w:val="1"/>
+        </w:numPr>
+        <w:rPr>
+          <w:lang w:val="nl-NL"/>
+        </w:rPr>
+      </w:pPr>
+      <w:r>
+        <w:rPr>
+          <w:lang w:val="nl-NL"/>
+        </w:rPr>
+        <w:t>Localfunctions</w:t>
+      </w:r>
+    </w:p>
+    <w:p>
+      <w:pPr>
+        <w:pStyle w:val="ListParagraph"/>
+        <w:numPr>
+          <w:ilvl w:val="0"/>
+          <w:numId w:val="1"/>
+        </w:numPr>
+      </w:pPr>
+      <w:r>
+        <w:t>Function call stmts</w:t>
+      </w:r>
+      <w:r>
+        <w:t xml:space="preserve"> </w:t>
+      </w:r>
+      <w:r>
+        <w:t>&amp; Function call exprs</w:t>
+      </w:r>
+    </w:p>
+    <w:p>
+      <w:pPr>
+        <w:pStyle w:val="ListParagraph"/>
+        <w:numPr>
+          <w:ilvl w:val="0"/>
+          <w:numId w:val="1"/>
+        </w:numPr>
+        <w:rPr>
+          <w:lang w:val="nl-NL"/>
+        </w:rPr>
+      </w:pPr>
+      <w:r>
+        <w:rPr>
+          <w:lang w:val="nl-NL"/>
+        </w:rPr>
+        <w:t>Branch / labels mooi maken</w:t>
+      </w:r>
+    </w:p>
+    <w:p>
+      <w:pPr>
+        <w:pStyle w:val="ListParagraph"/>
+        <w:numPr>
+          <w:ilvl w:val="0"/>
+          <w:numId w:val="1"/>
+        </w:numPr>
+      </w:pPr>
+      <w:r>
+        <w:t>Tern op testen</w:t>
+      </w:r>
+    </w:p>
+    <w:p>
+      <w:pPr>
+        <w:pStyle w:val="ListParagraph"/>
+        <w:numPr>
+          <w:ilvl w:val="0"/>
+          <w:numId w:val="1"/>
+        </w:numPr>
+        <w:rPr>
+          <w:lang w:val="nl-NL"/>
+        </w:rPr>
+      </w:pPr>
+      <w:r>
+        <w:rPr>
+          <w:lang w:val="nl-NL"/>
+        </w:rPr>
+        <w:t>Constant float / num – welke kunnen er uit?</w:t>
+      </w:r>
+    </w:p>
+    <w:p>
+      <w:pPr>
+        <w:pStyle w:val="ListParagraph"/>
+        <w:numPr>
+          <w:ilvl w:val="0"/>
+          <w:numId w:val="1"/>
+        </w:numPr>
+        <w:rPr>
+          <w:lang w:val="nl-NL"/>
+        </w:rPr>
+      </w:pPr>
+      <w:r>
+        <w:rPr>
+          <w:lang w:val="nl-NL"/>
+        </w:rPr>
+        <w:t>Naar een bepaald bestand schrijven</w:t>
+      </w:r>
+    </w:p>
+    <w:p>
+      <w:pPr>
+        <w:pStyle w:val="ListParagraph"/>
+        <w:numPr>
+          <w:ilvl w:val="0"/>
+          <w:numId w:val="1"/>
+        </w:numPr>
+        <w:rPr>
+          <w:lang w:val="nl-NL"/>
+        </w:rPr>
+      </w:pPr>
+      <w:r>
+        <w:rPr>
+          <w:lang w:val="nl-NL"/>
+        </w:rPr>
+        <w:t xml:space="preserve">M1 gebruiken </w:t>
+      </w:r>
+    </w:p>
+    <w:p>
+      <w:pPr>
+        <w:pStyle w:val="ListParagraph"/>
+        <w:numPr>
+          <w:ilvl w:val="0"/>
+          <w:numId w:val="1"/>
+        </w:numPr>
+        <w:rPr>
+          <w:lang w:val="nl-NL"/>
+        </w:rPr>
+      </w:pPr>
+      <w:r>
+        <w:rPr>
+          <w:lang w:val="nl-NL"/>
+        </w:rPr>
+        <w:t>Instructies printen</w:t>
+      </w:r>
+    </w:p>
+    <w:p>
+      <w:pPr>
+        <w:pStyle w:val="ListParagraph"/>
+        <w:numPr>
+          <w:ilvl w:val="0"/>
+          <w:numId w:val="1"/>
+        </w:numPr>
+        <w:rPr>
+          <w:lang w:val="nl-NL"/>
+        </w:rPr>
+      </w:pPr>
+      <w:r>
+        <w:rPr>
+          <w:lang w:val="nl-NL"/>
+        </w:rPr>
+        <w:t>Veranderende for loop stop waarde</w:t>
+      </w:r>
+    </w:p>
+    <w:p>
+      <w:pPr>
+        <w:pStyle w:val="ListParagraph"/>
+        <w:numPr>
+          <w:ilvl w:val="0"/>
+          <w:numId w:val="1"/>
+        </w:numPr>
+        <w:rPr>
+          <w:lang w:val="nl-NL"/>
+        </w:rPr>
+      </w:pPr>
+      <w:r>
+        <w:rPr>
+          <w:lang w:val="nl-NL"/>
+        </w:rPr>
+        <w:t>WARNINGS / ERRORS</w:t>
+      </w:r>
+    </w:p>
+    <w:p>
+      <w:pPr>
+        <w:rPr>
+          <w:lang w:val="nl-NL"/>
+        </w:rPr>
+      </w:pPr>
+      <w:r>
+        <w:rPr>
+          <w:lang w:val="nl-NL"/>
+        </w:rPr>
+        <w:t xml:space="preserve"> </w:t>
+      </w:r>
+      <w:r>
+        <w:rPr>
+          <w:lang w:val="nl-NL"/>
+        </w:rPr>
+        <w:t>[21:43, 4/4/2018] Stephan K: Fundef</w:t>
+      </w:r>
+      <w:r>
+        <w:rPr>
+          <w:lang w:val="nl-NL"/>
+        </w:rPr>
+        <w:t>s</w:t>
+      </w:r>
+    </w:p>
+    <w:p>
+      <w:pPr>
+        <w:rPr>
+          <w:lang w:val="nl-NL"/>
+        </w:rPr>
+      </w:pPr>
+      <w:r>
+        <w:rPr>
+          <w:lang w:val="nl-NL"/>
+        </w:rPr>
+        <w:t xml:space="preserve"> </w:t>
+      </w:r>
+      <w:r>
+        <w:rPr>
+          <w:lang w:val="nl-NL"/>
+        </w:rPr>
+        <w:t>[21:43, 4/4/2018] Stephan K: Exports</w:t>
+      </w:r>
+      <w:r>
+        <w:rPr>
+          <w:lang w:val="nl-NL"/>
+        </w:rPr>
+        <w:t xml:space="preserve"> ?</w:t>
+      </w:r>
       <w:bookmarkStart w:id="0" w:name="_GoBack"/>
       <w:bookmarkEnd w:id="0"/>
-      <w:r>
-        <w:rPr>
-          <w:lang w:val="nl-NL"/>
-        </w:rPr>
-        <w:t>Store offset moet goed</w:t>
-      </w:r>
-    </w:p>
-    <w:p>
-      <w:pPr>
-        <w:pStyle w:val="ListParagraph"/>
-        <w:numPr>
-          <w:ilvl w:val="0"/>
-          <w:numId w:val="1"/>
-        </w:numPr>
-        <w:rPr>
-          <w:lang w:val="nl-NL"/>
-        </w:rPr>
-      </w:pPr>
-      <w:r>
-        <w:rPr>
-          <w:lang w:val="nl-NL"/>
-        </w:rPr>
-        <w:t>Offset</w:t>
-      </w:r>
-      <w:r>
-        <w:rPr>
-          <w:lang w:val="nl-NL"/>
-        </w:rPr>
-        <w:t xml:space="preserve"> 0</w:t>
-      </w:r>
-      <w:r>
-        <w:rPr>
-          <w:lang w:val="nl-NL"/>
-        </w:rPr>
-        <w:t xml:space="preserve"> </w:t>
-      </w:r>
-      <w:proofErr w:type="spellStart"/>
-      <w:r>
-        <w:rPr>
-          <w:lang w:val="nl-NL"/>
-        </w:rPr>
-        <w:t>uberhaupt</w:t>
-      </w:r>
-      <w:proofErr w:type="spellEnd"/>
-      <w:r>
-        <w:rPr>
-          <w:lang w:val="nl-NL"/>
-        </w:rPr>
-        <w:t xml:space="preserve"> moet printen</w:t>
-      </w:r>
-    </w:p>
-    <w:p>
-      <w:pPr>
-        <w:pStyle w:val="ListParagraph"/>
-        <w:numPr>
-          <w:ilvl w:val="0"/>
-          <w:numId w:val="1"/>
-        </w:numPr>
-        <w:rPr>
-          <w:lang w:val="nl-NL"/>
-        </w:rPr>
-      </w:pPr>
-      <w:r>
-        <w:rPr>
-          <w:lang w:val="nl-NL"/>
-        </w:rPr>
-        <w:t xml:space="preserve">Alle loops testen en </w:t>
-      </w:r>
-      <w:r>
-        <w:rPr>
-          <w:lang w:val="nl-NL"/>
-        </w:rPr>
-        <w:t>verbeteren</w:t>
-      </w:r>
-    </w:p>
-    <w:p>
-      <w:pPr>
-        <w:pStyle w:val="ListParagraph"/>
-        <w:numPr>
-          <w:ilvl w:val="0"/>
-          <w:numId w:val="1"/>
-        </w:numPr>
-        <w:rPr>
-          <w:lang w:val="nl-NL"/>
-        </w:rPr>
-      </w:pPr>
-      <w:proofErr w:type="spellStart"/>
-      <w:r>
-        <w:rPr>
-          <w:lang w:val="nl-NL"/>
-        </w:rPr>
-        <w:t>Localfunctions</w:t>
-      </w:r>
-      <w:proofErr w:type="spellEnd"/>
-    </w:p>
-    <w:p>
-      <w:pPr>
-        <w:pStyle w:val="ListParagraph"/>
-        <w:numPr>
-          <w:ilvl w:val="0"/>
-          <w:numId w:val="1"/>
-        </w:numPr>
-      </w:pPr>
-      <w:r>
-        <w:t xml:space="preserve">Function call </w:t>
-      </w:r>
-      <w:proofErr w:type="spellStart"/>
-      <w:r>
-        <w:t>stmts</w:t>
-      </w:r>
-      <w:proofErr w:type="spellEnd"/>
-      <w:r>
-        <w:t xml:space="preserve"> </w:t>
-      </w:r>
-      <w:r>
-        <w:t xml:space="preserve">&amp; Function call </w:t>
-      </w:r>
-      <w:proofErr w:type="spellStart"/>
-      <w:r>
-        <w:t>exprs</w:t>
-      </w:r>
-      <w:proofErr w:type="spellEnd"/>
-    </w:p>
-    <w:p>
-      <w:pPr>
-        <w:pStyle w:val="ListParagraph"/>
-        <w:numPr>
-          <w:ilvl w:val="0"/>
-          <w:numId w:val="1"/>
-        </w:numPr>
-        <w:rPr>
-          <w:lang w:val="nl-NL"/>
-        </w:rPr>
-      </w:pPr>
-      <w:proofErr w:type="spellStart"/>
-      <w:r>
-        <w:rPr>
-          <w:lang w:val="nl-NL"/>
-        </w:rPr>
-        <w:t>Branch</w:t>
-      </w:r>
-      <w:proofErr w:type="spellEnd"/>
-      <w:r>
-        <w:rPr>
-          <w:lang w:val="nl-NL"/>
-        </w:rPr>
-        <w:t xml:space="preserve"> / labels mooi maken</w:t>
-      </w:r>
-    </w:p>
-    <w:p>
-      <w:pPr>
-        <w:pStyle w:val="ListParagraph"/>
-        <w:numPr>
-          <w:ilvl w:val="0"/>
-          <w:numId w:val="1"/>
-        </w:numPr>
-      </w:pPr>
-      <w:r>
-        <w:t xml:space="preserve">Tern op </w:t>
-      </w:r>
-      <w:proofErr w:type="spellStart"/>
-      <w:r>
-        <w:t>testen</w:t>
-      </w:r>
-      <w:proofErr w:type="spellEnd"/>
-    </w:p>
-    <w:p>
-      <w:pPr>
-        <w:pStyle w:val="ListParagraph"/>
-        <w:numPr>
-          <w:ilvl w:val="0"/>
-          <w:numId w:val="1"/>
-        </w:numPr>
-        <w:rPr>
-          <w:lang w:val="nl-NL"/>
-        </w:rPr>
-      </w:pPr>
-      <w:r>
-        <w:rPr>
-          <w:lang w:val="nl-NL"/>
-        </w:rPr>
-        <w:t xml:space="preserve">Constant </w:t>
-      </w:r>
-      <w:proofErr w:type="spellStart"/>
-      <w:r>
-        <w:rPr>
-          <w:lang w:val="nl-NL"/>
-        </w:rPr>
-        <w:t>float</w:t>
-      </w:r>
-      <w:proofErr w:type="spellEnd"/>
-      <w:r>
-        <w:rPr>
-          <w:lang w:val="nl-NL"/>
-        </w:rPr>
-        <w:t xml:space="preserve"> / </w:t>
-      </w:r>
-      <w:proofErr w:type="spellStart"/>
-      <w:r>
-        <w:rPr>
-          <w:lang w:val="nl-NL"/>
-        </w:rPr>
-        <w:t>num</w:t>
-      </w:r>
-      <w:proofErr w:type="spellEnd"/>
-      <w:r>
-        <w:rPr>
-          <w:lang w:val="nl-NL"/>
-        </w:rPr>
-        <w:t xml:space="preserve"> – welke kunnen er uit?</w:t>
-      </w:r>
-    </w:p>
-    <w:p>
-      <w:pPr>
-        <w:pStyle w:val="ListParagraph"/>
-        <w:numPr>
-          <w:ilvl w:val="0"/>
-          <w:numId w:val="1"/>
-        </w:numPr>
-        <w:rPr>
-          <w:lang w:val="nl-NL"/>
-        </w:rPr>
-      </w:pPr>
-      <w:r>
-        <w:rPr>
-          <w:lang w:val="nl-NL"/>
-        </w:rPr>
-        <w:t>Naar een bepaald bestand schrijven</w:t>
-      </w:r>
-    </w:p>
-    <w:p>
-      <w:pPr>
-        <w:pStyle w:val="ListParagraph"/>
-        <w:numPr>
-          <w:ilvl w:val="0"/>
-          <w:numId w:val="1"/>
-        </w:numPr>
-        <w:rPr>
-          <w:lang w:val="nl-NL"/>
-        </w:rPr>
-      </w:pPr>
-      <w:r>
-        <w:rPr>
-          <w:lang w:val="nl-NL"/>
-        </w:rPr>
-        <w:t xml:space="preserve">M1 gebruiken </w:t>
-      </w:r>
-    </w:p>
-    <w:p>
-      <w:pPr>
-        <w:pStyle w:val="ListParagraph"/>
-        <w:numPr>
-          <w:ilvl w:val="0"/>
-          <w:numId w:val="1"/>
-        </w:numPr>
-        <w:rPr>
-          <w:lang w:val="nl-NL"/>
-        </w:rPr>
-      </w:pPr>
-      <w:r>
-        <w:rPr>
-          <w:lang w:val="nl-NL"/>
-        </w:rPr>
-        <w:t>Instructies printen</w:t>
-      </w:r>
-    </w:p>
-    <w:p>
-      <w:pPr>
-        <w:pStyle w:val="ListParagraph"/>
-        <w:numPr>
-          <w:ilvl w:val="0"/>
-          <w:numId w:val="1"/>
-        </w:numPr>
-        <w:rPr>
-          <w:lang w:val="nl-NL"/>
-        </w:rPr>
-      </w:pPr>
-      <w:r>
-        <w:rPr>
-          <w:lang w:val="nl-NL"/>
-        </w:rPr>
-        <w:t xml:space="preserve">Veranderende </w:t>
-      </w:r>
-      <w:proofErr w:type="spellStart"/>
-      <w:r>
-        <w:rPr>
-          <w:lang w:val="nl-NL"/>
-        </w:rPr>
-        <w:t>for</w:t>
-      </w:r>
-      <w:proofErr w:type="spellEnd"/>
-      <w:r>
-        <w:rPr>
-          <w:lang w:val="nl-NL"/>
-        </w:rPr>
-        <w:t xml:space="preserve"> loop stop waarde</w:t>
-      </w:r>
-    </w:p>
-    <w:p>
-      <w:pPr>
-        <w:pStyle w:val="ListParagraph"/>
-        <w:numPr>
-          <w:ilvl w:val="0"/>
-          <w:numId w:val="1"/>
-        </w:numPr>
-        <w:rPr>
-          <w:lang w:val="nl-NL"/>
-        </w:rPr>
-      </w:pPr>
-      <w:r>
-        <w:rPr>
-          <w:lang w:val="nl-NL"/>
-        </w:rPr>
-        <w:t>WARNINGS / ERRORS</w:t>
+    </w:p>
+    <w:p>
+      <w:pPr>
+        <w:rPr>
+          <w:lang w:val="nl-NL"/>
+        </w:rPr>
+      </w:pPr>
+      <w:r>
+        <w:rPr>
+          <w:lang w:val="nl-NL"/>
+        </w:rPr>
+        <w:t>[21:43, 4/4/2018] Stephan K: Include</w:t>
+      </w:r>
+    </w:p>
+    <w:p>
+      <w:pPr>
+        <w:rPr>
+          <w:lang w:val="nl-NL"/>
+        </w:rPr>
+      </w:pPr>
+      <w:r>
+        <w:rPr>
+          <w:lang w:val="nl-NL"/>
+        </w:rPr>
+        <w:t>[21:43, 4/4/2018] Stephan K: Overloading</w:t>
+      </w:r>
+    </w:p>
+    <w:p>
+      <w:pPr>
+        <w:rPr>
+          <w:lang w:val="nl-NL"/>
+        </w:rPr>
+      </w:pPr>
+      <w:r>
+        <w:rPr>
+          <w:lang w:val="nl-NL"/>
+        </w:rPr>
+        <w:t>[21:43, 4/4/2018] Stephan K: Dubbele namen</w:t>
       </w:r>
     </w:p>
     <w:p>
@@ -856,40 +769,50 @@
           <w:b/>
           <w:lang w:val="nl-NL"/>
         </w:rPr>
-        <w:t xml:space="preserve">Tests: </w:t>
-      </w:r>
-      <w:proofErr w:type="spellStart"/>
-      <w:r>
+        <w:t>Tests: stephenswat/cocosnoot (git)</w:t>
+      </w:r>
+    </w:p>
+    <w:p>
+      <w:pPr>
         <w:rPr>
           <w:b/>
           <w:lang w:val="nl-NL"/>
         </w:rPr>
-        <w:t>stephenswat</w:t>
-      </w:r>
-      <w:proofErr w:type="spellEnd"/>
+      </w:pPr>
       <w:r>
         <w:rPr>
           <w:b/>
           <w:lang w:val="nl-NL"/>
         </w:rPr>
-        <w:t>/</w:t>
-      </w:r>
-      <w:proofErr w:type="spellStart"/>
-      <w:r>
+        <w:t>VERSLAG:</w:t>
+      </w:r>
+    </w:p>
+    <w:p>
+      <w:pPr>
+        <w:pStyle w:val="ListParagraph"/>
+        <w:numPr>
+          <w:ilvl w:val="0"/>
+          <w:numId w:val="1"/>
+        </w:numPr>
         <w:rPr>
           <w:b/>
           <w:lang w:val="nl-NL"/>
         </w:rPr>
-        <w:t>cocosnoot</w:t>
-      </w:r>
-      <w:proofErr w:type="spellEnd"/>
-      <w:r>
+      </w:pPr>
+      <w:r>
+        <w:rPr>
+          <w:lang w:val="nl-NL"/>
+        </w:rPr>
+        <w:t>Alles</w:t>
+      </w:r>
+    </w:p>
+    <w:p>
+      <w:pPr>
         <w:rPr>
           <w:b/>
           <w:lang w:val="nl-NL"/>
         </w:rPr>
-        <w:t xml:space="preserve"> (git)</w:t>
-      </w:r>
+      </w:pPr>
     </w:p>
     <w:p>
       <w:pPr>
@@ -903,48 +826,6 @@
           <w:b/>
           <w:lang w:val="nl-NL"/>
         </w:rPr>
-        <w:t>VERSLAG:</w:t>
-      </w:r>
-    </w:p>
-    <w:p>
-      <w:pPr>
-        <w:pStyle w:val="ListParagraph"/>
-        <w:numPr>
-          <w:ilvl w:val="0"/>
-          <w:numId w:val="1"/>
-        </w:numPr>
-        <w:rPr>
-          <w:b/>
-          <w:lang w:val="nl-NL"/>
-        </w:rPr>
-      </w:pPr>
-      <w:r>
-        <w:rPr>
-          <w:lang w:val="nl-NL"/>
-        </w:rPr>
-        <w:t>Alles</w:t>
-      </w:r>
-    </w:p>
-    <w:p>
-      <w:pPr>
-        <w:rPr>
-          <w:b/>
-          <w:lang w:val="nl-NL"/>
-        </w:rPr>
-      </w:pPr>
-    </w:p>
-    <w:p>
-      <w:pPr>
-        <w:rPr>
-          <w:b/>
-          <w:lang w:val="nl-NL"/>
-        </w:rPr>
-      </w:pPr>
-      <w:r>
-        <w:rPr>
-          <w:b/>
-          <w:lang w:val="nl-NL"/>
-        </w:rPr>
         <w:t>OVERIG:</w:t>
       </w:r>
     </w:p>
@@ -977,14 +858,12 @@
           <w:lang w:val="nl-NL"/>
         </w:rPr>
       </w:pPr>
-      <w:proofErr w:type="spellStart"/>
       <w:r>
         <w:rPr>
           <w:lang w:val="nl-NL"/>
         </w:rPr>
         <w:t>Milestones</w:t>
       </w:r>
-      <w:proofErr w:type="spellEnd"/>
     </w:p>
     <w:p>
       <w:pPr>
@@ -1045,68 +924,24 @@
           <w:lang w:val="nl-NL"/>
         </w:rPr>
       </w:pPr>
-      <w:proofErr w:type="spellStart"/>
-      <w:r>
-        <w:rPr>
-          <w:lang w:val="nl-NL"/>
-        </w:rPr>
-        <w:t>TRAVdo</w:t>
-      </w:r>
-      <w:proofErr w:type="spellEnd"/>
-      <w:r>
-        <w:rPr>
-          <w:lang w:val="nl-NL"/>
-        </w:rPr>
-        <w:t xml:space="preserve"> -&gt; </w:t>
-      </w:r>
-      <w:proofErr w:type="spellStart"/>
-      <w:r>
-        <w:rPr>
-          <w:lang w:val="nl-NL"/>
-        </w:rPr>
-        <w:t>TRAVopt</w:t>
-      </w:r>
-      <w:proofErr w:type="spellEnd"/>
-    </w:p>
-    <w:p>
-      <w:pPr>
-        <w:rPr>
-          <w:lang w:val="nl-NL"/>
-        </w:rPr>
-      </w:pPr>
-      <w:r>
-        <w:rPr>
-          <w:lang w:val="nl-NL"/>
-        </w:rPr>
-        <w:t xml:space="preserve">- Scopes van </w:t>
-      </w:r>
-      <w:proofErr w:type="spellStart"/>
-      <w:r>
-        <w:rPr>
-          <w:lang w:val="nl-NL"/>
-        </w:rPr>
-        <w:t>globaldec</w:t>
-      </w:r>
-      <w:proofErr w:type="spellEnd"/>
-      <w:r>
-        <w:rPr>
-          <w:lang w:val="nl-NL"/>
-        </w:rPr>
-        <w:t xml:space="preserve"> arrays? mag int [a, b] c; int [</w:t>
-      </w:r>
-      <w:proofErr w:type="spellStart"/>
-      <w:r>
-        <w:rPr>
-          <w:lang w:val="nl-NL"/>
-        </w:rPr>
-        <w:t>b,d</w:t>
-      </w:r>
-      <w:proofErr w:type="spellEnd"/>
-      <w:r>
-        <w:rPr>
-          <w:lang w:val="nl-NL"/>
-        </w:rPr>
-        <w:t>] e;??</w:t>
+      <w:r>
+        <w:rPr>
+          <w:lang w:val="nl-NL"/>
+        </w:rPr>
+        <w:t>TRAVdo -&gt; TRAVopt</w:t>
+      </w:r>
+    </w:p>
+    <w:p>
+      <w:pPr>
+        <w:rPr>
+          <w:lang w:val="nl-NL"/>
+        </w:rPr>
+      </w:pPr>
+      <w:r>
+        <w:rPr>
+          <w:lang w:val="nl-NL"/>
+        </w:rPr>
+        <w:t>- Scopes van globaldec arrays? mag int [a, b] c; int [b,d] e;??</w:t>
       </w:r>
       <w:r>
         <w:rPr>
@@ -2338,7 +2173,7 @@
 </file>
 
 <file path=customXml/itemProps1.xml><?xml version="1.0" encoding="utf-8"?>
-<ds:datastoreItem xmlns:ds="http://schemas.openxmlformats.org/officeDocument/2006/customXml" ds:itemID="{2A2F8D54-FAAB-2042-8900-ED4DD8CF4F79}">
+<ds:datastoreItem xmlns:ds="http://schemas.openxmlformats.org/officeDocument/2006/customXml" ds:itemID="{8FEB2E44-9D46-BF46-9C2F-AFC41EEB5BFA}">
   <ds:schemaRefs>
     <ds:schemaRef ds:uri="http://schemas.openxmlformats.org/officeDocument/2006/bibliography"/>
   </ds:schemaRefs>

</xml_diff>

<commit_message>
cast verbeterd + instructions nu als string
</commit_message>
<xml_diff>
--- a/Planning.docx
+++ b/Planning.docx
@@ -513,8 +513,6 @@
           <w:lang w:val="nl-NL"/>
         </w:rPr>
       </w:pPr>
-      <w:bookmarkStart w:id="0" w:name="_GoBack"/>
-      <w:bookmarkEnd w:id="0"/>
       <w:proofErr w:type="spellStart"/>
       <w:r>
         <w:rPr>
@@ -712,39 +710,17 @@
     </w:p>
     <w:p>
       <w:pPr>
-        <w:pStyle w:val="ListParagraph"/>
-        <w:numPr>
-          <w:ilvl w:val="0"/>
-          <w:numId w:val="1"/>
-        </w:numPr>
-        <w:rPr>
-          <w:lang w:val="nl-NL"/>
-        </w:rPr>
-      </w:pPr>
-      <w:r>
-        <w:rPr>
-          <w:lang w:val="nl-NL"/>
-        </w:rPr>
-        <w:t>Instructies als strings printen</w:t>
-      </w:r>
-    </w:p>
-    <w:p>
-      <w:pPr>
-        <w:rPr>
-          <w:lang w:val="nl-NL"/>
-        </w:rPr>
-      </w:pPr>
-      <w:r>
-        <w:rPr>
-          <w:lang w:val="nl-NL"/>
-        </w:rPr>
-        <w:t xml:space="preserve"> </w:t>
-      </w:r>
-      <w:r>
-        <w:rPr>
-          <w:lang w:val="nl-NL"/>
-        </w:rPr>
-        <w:t xml:space="preserve">[21:43, 4/4/2018] Stephan K: </w:t>
+        <w:rPr>
+          <w:lang w:val="nl-NL"/>
+        </w:rPr>
+      </w:pPr>
+      <w:bookmarkStart w:id="0" w:name="_GoBack"/>
+      <w:bookmarkEnd w:id="0"/>
+      <w:r>
+        <w:rPr>
+          <w:lang w:val="nl-NL"/>
+        </w:rPr>
+        <w:t xml:space="preserve"> [21:43, 4/4/2018] Stephan K: </w:t>
       </w:r>
       <w:proofErr w:type="spellStart"/>
       <w:r>
@@ -771,13 +747,7 @@
         <w:rPr>
           <w:lang w:val="nl-NL"/>
         </w:rPr>
-        <w:t xml:space="preserve"> </w:t>
-      </w:r>
-      <w:r>
-        <w:rPr>
-          <w:lang w:val="nl-NL"/>
-        </w:rPr>
-        <w:t>[21:43, 4/4/2018] Stephan K: Exports</w:t>
+        <w:t xml:space="preserve"> [21:43, 4/4/2018] Stephan K: Exports</w:t>
       </w:r>
       <w:r>
         <w:rPr>
@@ -2348,7 +2318,7 @@
 </file>
 
 <file path=customXml/itemProps1.xml><?xml version="1.0" encoding="utf-8"?>
-<ds:datastoreItem xmlns:ds="http://schemas.openxmlformats.org/officeDocument/2006/customXml" ds:itemID="{2489E7DB-97D8-C543-B638-37E01101112C}">
+<ds:datastoreItem xmlns:ds="http://schemas.openxmlformats.org/officeDocument/2006/customXml" ds:itemID="{2621179E-6EA2-C04C-A495-92507887D723}">
   <ds:schemaRefs>
     <ds:schemaRef ds:uri="http://schemas.openxmlformats.org/officeDocument/2006/bibliography"/>
   </ds:schemaRefs>

</xml_diff>